<commit_message>
proceso de ideacion y prototipado
</commit_message>
<xml_diff>
--- a/assets/docs/catering.docx
+++ b/assets/docs/catering.docx
@@ -2577,6 +2577,822 @@
             </w:r>
           </w:p>
         </w:tc>
+      </w:tr>
+      <w:tr>
+        <w:tc>
+          <w:tcPr>
+            <w:tcW w:w="2405" w:type="dxa"/>
+          </w:tcPr>
+          <w:p>
+            <w:pPr>
+              <w:pStyle w:val="NormalWeb"/>
+              <w:spacing w:before="120" w:beforeAutospacing="0" w:after="120" w:afterAutospacing="0"/>
+              <w:rPr>
+                <w:rFonts w:ascii="Arial" w:hAnsi="Arial" w:cs="Arial"/>
+                <w:color w:val="222222"/>
+                <w:sz w:val="21"/>
+                <w:szCs w:val="21"/>
+              </w:rPr>
+            </w:pPr>
+            <w:r>
+              <w:rPr>
+                <w:rFonts w:ascii="Arial" w:hAnsi="Arial" w:cs="Arial"/>
+                <w:color w:val="222222"/>
+                <w:sz w:val="21"/>
+                <w:szCs w:val="21"/>
+              </w:rPr>
+              <w:t>Buffet Criollo</w:t>
+            </w:r>
+          </w:p>
+        </w:tc>
+        <w:tc>
+          <w:tcPr>
+            <w:tcW w:w="1559" w:type="dxa"/>
+          </w:tcPr>
+          <w:p>
+            <w:pPr>
+              <w:pStyle w:val="NormalWeb"/>
+              <w:spacing w:before="120" w:beforeAutospacing="0" w:after="120" w:afterAutospacing="0"/>
+              <w:rPr>
+                <w:rFonts w:ascii="Arial" w:hAnsi="Arial" w:cs="Arial"/>
+                <w:color w:val="222222"/>
+                <w:sz w:val="21"/>
+                <w:szCs w:val="21"/>
+              </w:rPr>
+            </w:pPr>
+            <w:r>
+              <w:rPr>
+                <w:rFonts w:ascii="Arial" w:hAnsi="Arial" w:cs="Arial"/>
+                <w:color w:val="222222"/>
+                <w:sz w:val="21"/>
+                <w:szCs w:val="21"/>
+              </w:rPr>
+              <w:t>SI</w:t>
+            </w:r>
+          </w:p>
+        </w:tc>
+        <w:tc>
+          <w:tcPr>
+            <w:tcW w:w="1560" w:type="dxa"/>
+          </w:tcPr>
+          <w:p>
+            <w:pPr>
+              <w:pStyle w:val="NormalWeb"/>
+              <w:spacing w:before="120" w:beforeAutospacing="0" w:after="120" w:afterAutospacing="0"/>
+              <w:rPr>
+                <w:rFonts w:ascii="Arial" w:hAnsi="Arial" w:cs="Arial"/>
+                <w:color w:val="222222"/>
+                <w:sz w:val="21"/>
+                <w:szCs w:val="21"/>
+              </w:rPr>
+            </w:pPr>
+            <w:r>
+              <w:rPr>
+                <w:rFonts w:ascii="Arial" w:hAnsi="Arial" w:cs="Arial"/>
+                <w:color w:val="222222"/>
+                <w:sz w:val="21"/>
+                <w:szCs w:val="21"/>
+              </w:rPr>
+              <w:t>SI</w:t>
+            </w:r>
+          </w:p>
+        </w:tc>
+        <w:tc>
+          <w:tcPr>
+            <w:tcW w:w="1559" w:type="dxa"/>
+          </w:tcPr>
+          <w:p>
+            <w:pPr>
+              <w:pStyle w:val="NormalWeb"/>
+              <w:spacing w:before="120" w:beforeAutospacing="0" w:after="120" w:afterAutospacing="0"/>
+              <w:rPr>
+                <w:rFonts w:ascii="Arial" w:hAnsi="Arial" w:cs="Arial"/>
+                <w:color w:val="222222"/>
+                <w:sz w:val="21"/>
+                <w:szCs w:val="21"/>
+              </w:rPr>
+            </w:pPr>
+            <w:r>
+              <w:rPr>
+                <w:rFonts w:ascii="Arial" w:hAnsi="Arial" w:cs="Arial"/>
+                <w:color w:val="222222"/>
+                <w:sz w:val="21"/>
+                <w:szCs w:val="21"/>
+              </w:rPr>
+              <w:t>SI</w:t>
+            </w:r>
+          </w:p>
+        </w:tc>
+        <w:tc>
+          <w:tcPr>
+            <w:tcW w:w="1411" w:type="dxa"/>
+          </w:tcPr>
+          <w:p>
+            <w:pPr>
+              <w:pStyle w:val="NormalWeb"/>
+              <w:spacing w:before="120" w:beforeAutospacing="0" w:after="120" w:afterAutospacing="0"/>
+              <w:rPr>
+                <w:rFonts w:ascii="Arial" w:hAnsi="Arial" w:cs="Arial"/>
+                <w:color w:val="222222"/>
+                <w:sz w:val="21"/>
+                <w:szCs w:val="21"/>
+              </w:rPr>
+            </w:pPr>
+            <w:r>
+              <w:rPr>
+                <w:rFonts w:ascii="Arial" w:hAnsi="Arial" w:cs="Arial"/>
+                <w:color w:val="222222"/>
+                <w:sz w:val="21"/>
+                <w:szCs w:val="21"/>
+              </w:rPr>
+              <w:t>SI</w:t>
+            </w:r>
+          </w:p>
+        </w:tc>
+      </w:tr>
+      <w:tr>
+        <w:tc>
+          <w:tcPr>
+            <w:tcW w:w="2405" w:type="dxa"/>
+          </w:tcPr>
+          <w:p>
+            <w:pPr>
+              <w:pStyle w:val="NormalWeb"/>
+              <w:spacing w:before="120" w:beforeAutospacing="0" w:after="120" w:afterAutospacing="0"/>
+              <w:rPr>
+                <w:rFonts w:ascii="Arial" w:hAnsi="Arial" w:cs="Arial"/>
+                <w:color w:val="222222"/>
+                <w:sz w:val="21"/>
+                <w:szCs w:val="21"/>
+              </w:rPr>
+            </w:pPr>
+            <w:r>
+              <w:rPr>
+                <w:rFonts w:ascii="Arial" w:hAnsi="Arial" w:cs="Arial"/>
+                <w:color w:val="222222"/>
+                <w:sz w:val="21"/>
+                <w:szCs w:val="21"/>
+              </w:rPr>
+              <w:t>Buffet andino</w:t>
+            </w:r>
+          </w:p>
+        </w:tc>
+        <w:tc>
+          <w:tcPr>
+            <w:tcW w:w="1559" w:type="dxa"/>
+          </w:tcPr>
+          <w:p>
+            <w:pPr>
+              <w:pStyle w:val="NormalWeb"/>
+              <w:spacing w:before="120" w:beforeAutospacing="0" w:after="120" w:afterAutospacing="0"/>
+              <w:rPr>
+                <w:rFonts w:ascii="Arial" w:hAnsi="Arial" w:cs="Arial"/>
+                <w:color w:val="222222"/>
+                <w:sz w:val="21"/>
+                <w:szCs w:val="21"/>
+              </w:rPr>
+            </w:pPr>
+            <w:r>
+              <w:rPr>
+                <w:rFonts w:ascii="Arial" w:hAnsi="Arial" w:cs="Arial"/>
+                <w:color w:val="222222"/>
+                <w:sz w:val="21"/>
+                <w:szCs w:val="21"/>
+              </w:rPr>
+              <w:t>NO</w:t>
+            </w:r>
+          </w:p>
+        </w:tc>
+        <w:tc>
+          <w:tcPr>
+            <w:tcW w:w="1560" w:type="dxa"/>
+          </w:tcPr>
+          <w:p>
+            <w:pPr>
+              <w:pStyle w:val="NormalWeb"/>
+              <w:spacing w:before="120" w:beforeAutospacing="0" w:after="120" w:afterAutospacing="0"/>
+              <w:rPr>
+                <w:rFonts w:ascii="Arial" w:hAnsi="Arial" w:cs="Arial"/>
+                <w:color w:val="222222"/>
+                <w:sz w:val="21"/>
+                <w:szCs w:val="21"/>
+              </w:rPr>
+            </w:pPr>
+            <w:r>
+              <w:rPr>
+                <w:rFonts w:ascii="Arial" w:hAnsi="Arial" w:cs="Arial"/>
+                <w:color w:val="222222"/>
+                <w:sz w:val="21"/>
+                <w:szCs w:val="21"/>
+              </w:rPr>
+              <w:t>NO</w:t>
+            </w:r>
+          </w:p>
+        </w:tc>
+        <w:tc>
+          <w:tcPr>
+            <w:tcW w:w="1559" w:type="dxa"/>
+          </w:tcPr>
+          <w:p>
+            <w:pPr>
+              <w:pStyle w:val="NormalWeb"/>
+              <w:spacing w:before="120" w:beforeAutospacing="0" w:after="120" w:afterAutospacing="0"/>
+              <w:rPr>
+                <w:rFonts w:ascii="Arial" w:hAnsi="Arial" w:cs="Arial"/>
+                <w:color w:val="222222"/>
+                <w:sz w:val="21"/>
+                <w:szCs w:val="21"/>
+              </w:rPr>
+            </w:pPr>
+            <w:r>
+              <w:rPr>
+                <w:rFonts w:ascii="Arial" w:hAnsi="Arial" w:cs="Arial"/>
+                <w:color w:val="222222"/>
+                <w:sz w:val="21"/>
+                <w:szCs w:val="21"/>
+              </w:rPr>
+              <w:t>NO</w:t>
+            </w:r>
+          </w:p>
+        </w:tc>
+        <w:tc>
+          <w:tcPr>
+            <w:tcW w:w="1411" w:type="dxa"/>
+          </w:tcPr>
+          <w:p>
+            <w:pPr>
+              <w:pStyle w:val="NormalWeb"/>
+              <w:spacing w:before="120" w:beforeAutospacing="0" w:after="120" w:afterAutospacing="0"/>
+              <w:rPr>
+                <w:rFonts w:ascii="Arial" w:hAnsi="Arial" w:cs="Arial"/>
+                <w:color w:val="222222"/>
+                <w:sz w:val="21"/>
+                <w:szCs w:val="21"/>
+              </w:rPr>
+            </w:pPr>
+            <w:r>
+              <w:rPr>
+                <w:rFonts w:ascii="Arial" w:hAnsi="Arial" w:cs="Arial"/>
+                <w:color w:val="222222"/>
+                <w:sz w:val="21"/>
+                <w:szCs w:val="21"/>
+              </w:rPr>
+              <w:t>SI</w:t>
+            </w:r>
+          </w:p>
+        </w:tc>
+      </w:tr>
+      <w:tr>
+        <w:tc>
+          <w:tcPr>
+            <w:tcW w:w="2405" w:type="dxa"/>
+          </w:tcPr>
+          <w:p>
+            <w:pPr>
+              <w:pStyle w:val="NormalWeb"/>
+              <w:spacing w:before="120" w:beforeAutospacing="0" w:after="120" w:afterAutospacing="0"/>
+              <w:rPr>
+                <w:rFonts w:ascii="Arial" w:hAnsi="Arial" w:cs="Arial"/>
+                <w:color w:val="222222"/>
+                <w:sz w:val="21"/>
+                <w:szCs w:val="21"/>
+              </w:rPr>
+            </w:pPr>
+            <w:r>
+              <w:rPr>
+                <w:rFonts w:ascii="Arial" w:hAnsi="Arial" w:cs="Arial"/>
+                <w:color w:val="222222"/>
+                <w:sz w:val="21"/>
+                <w:szCs w:val="21"/>
+              </w:rPr>
+              <w:t>Buffet Internacional</w:t>
+            </w:r>
+          </w:p>
+        </w:tc>
+        <w:tc>
+          <w:tcPr>
+            <w:tcW w:w="1559" w:type="dxa"/>
+          </w:tcPr>
+          <w:p>
+            <w:pPr>
+              <w:pStyle w:val="NormalWeb"/>
+              <w:spacing w:before="120" w:beforeAutospacing="0" w:after="120" w:afterAutospacing="0"/>
+              <w:rPr>
+                <w:rFonts w:ascii="Arial" w:hAnsi="Arial" w:cs="Arial"/>
+                <w:color w:val="222222"/>
+                <w:sz w:val="21"/>
+                <w:szCs w:val="21"/>
+              </w:rPr>
+            </w:pPr>
+            <w:r>
+              <w:rPr>
+                <w:rFonts w:ascii="Arial" w:hAnsi="Arial" w:cs="Arial"/>
+                <w:color w:val="222222"/>
+                <w:sz w:val="21"/>
+                <w:szCs w:val="21"/>
+              </w:rPr>
+              <w:t>SI</w:t>
+            </w:r>
+          </w:p>
+        </w:tc>
+        <w:tc>
+          <w:tcPr>
+            <w:tcW w:w="1560" w:type="dxa"/>
+          </w:tcPr>
+          <w:p>
+            <w:pPr>
+              <w:pStyle w:val="NormalWeb"/>
+              <w:spacing w:before="120" w:beforeAutospacing="0" w:after="120" w:afterAutospacing="0"/>
+              <w:rPr>
+                <w:rFonts w:ascii="Arial" w:hAnsi="Arial" w:cs="Arial"/>
+                <w:color w:val="222222"/>
+                <w:sz w:val="21"/>
+                <w:szCs w:val="21"/>
+              </w:rPr>
+            </w:pPr>
+            <w:r>
+              <w:rPr>
+                <w:rFonts w:ascii="Arial" w:hAnsi="Arial" w:cs="Arial"/>
+                <w:color w:val="222222"/>
+                <w:sz w:val="21"/>
+                <w:szCs w:val="21"/>
+              </w:rPr>
+              <w:t>NO</w:t>
+            </w:r>
+          </w:p>
+        </w:tc>
+        <w:tc>
+          <w:tcPr>
+            <w:tcW w:w="1559" w:type="dxa"/>
+          </w:tcPr>
+          <w:p>
+            <w:pPr>
+              <w:pStyle w:val="NormalWeb"/>
+              <w:spacing w:before="120" w:beforeAutospacing="0" w:after="120" w:afterAutospacing="0"/>
+              <w:rPr>
+                <w:rFonts w:ascii="Arial" w:hAnsi="Arial" w:cs="Arial"/>
+                <w:color w:val="222222"/>
+                <w:sz w:val="21"/>
+                <w:szCs w:val="21"/>
+              </w:rPr>
+            </w:pPr>
+            <w:r>
+              <w:rPr>
+                <w:rFonts w:ascii="Arial" w:hAnsi="Arial" w:cs="Arial"/>
+                <w:color w:val="222222"/>
+                <w:sz w:val="21"/>
+                <w:szCs w:val="21"/>
+              </w:rPr>
+              <w:t>NO</w:t>
+            </w:r>
+          </w:p>
+        </w:tc>
+        <w:tc>
+          <w:tcPr>
+            <w:tcW w:w="1411" w:type="dxa"/>
+          </w:tcPr>
+          <w:p>
+            <w:pPr>
+              <w:pStyle w:val="NormalWeb"/>
+              <w:spacing w:before="120" w:beforeAutospacing="0" w:after="120" w:afterAutospacing="0"/>
+              <w:rPr>
+                <w:rFonts w:ascii="Arial" w:hAnsi="Arial" w:cs="Arial"/>
+                <w:color w:val="222222"/>
+                <w:sz w:val="21"/>
+                <w:szCs w:val="21"/>
+              </w:rPr>
+            </w:pPr>
+            <w:r>
+              <w:rPr>
+                <w:rFonts w:ascii="Arial" w:hAnsi="Arial" w:cs="Arial"/>
+                <w:color w:val="222222"/>
+                <w:sz w:val="21"/>
+                <w:szCs w:val="21"/>
+              </w:rPr>
+              <w:t>NO</w:t>
+            </w:r>
+          </w:p>
+        </w:tc>
+      </w:tr>
+      <w:tr>
+        <w:tc>
+          <w:tcPr>
+            <w:tcW w:w="2405" w:type="dxa"/>
+          </w:tcPr>
+          <w:p>
+            <w:pPr>
+              <w:pStyle w:val="NormalWeb"/>
+              <w:spacing w:before="120" w:beforeAutospacing="0" w:after="120" w:afterAutospacing="0"/>
+              <w:rPr>
+                <w:rFonts w:ascii="Arial" w:hAnsi="Arial" w:cs="Arial"/>
+                <w:color w:val="222222"/>
+                <w:sz w:val="21"/>
+                <w:szCs w:val="21"/>
+              </w:rPr>
+            </w:pPr>
+            <w:proofErr w:type="spellStart"/>
+            <w:r>
+              <w:rPr>
+                <w:rFonts w:ascii="Arial" w:hAnsi="Arial" w:cs="Arial"/>
+                <w:color w:val="222222"/>
+                <w:sz w:val="21"/>
+                <w:szCs w:val="21"/>
+              </w:rPr>
+              <w:t>Cocktail</w:t>
+            </w:r>
+            <w:proofErr w:type="spellEnd"/>
+          </w:p>
+        </w:tc>
+        <w:tc>
+          <w:tcPr>
+            <w:tcW w:w="1559" w:type="dxa"/>
+          </w:tcPr>
+          <w:p>
+            <w:pPr>
+              <w:pStyle w:val="NormalWeb"/>
+              <w:spacing w:before="120" w:beforeAutospacing="0" w:after="120" w:afterAutospacing="0"/>
+              <w:rPr>
+                <w:rFonts w:ascii="Arial" w:hAnsi="Arial" w:cs="Arial"/>
+                <w:color w:val="222222"/>
+                <w:sz w:val="21"/>
+                <w:szCs w:val="21"/>
+              </w:rPr>
+            </w:pPr>
+            <w:r>
+              <w:rPr>
+                <w:rFonts w:ascii="Arial" w:hAnsi="Arial" w:cs="Arial"/>
+                <w:color w:val="222222"/>
+                <w:sz w:val="21"/>
+                <w:szCs w:val="21"/>
+              </w:rPr>
+              <w:t>SI</w:t>
+            </w:r>
+          </w:p>
+        </w:tc>
+        <w:tc>
+          <w:tcPr>
+            <w:tcW w:w="1560" w:type="dxa"/>
+          </w:tcPr>
+          <w:p>
+            <w:pPr>
+              <w:pStyle w:val="NormalWeb"/>
+              <w:spacing w:before="120" w:beforeAutospacing="0" w:after="120" w:afterAutospacing="0"/>
+              <w:rPr>
+                <w:rFonts w:ascii="Arial" w:hAnsi="Arial" w:cs="Arial"/>
+                <w:color w:val="222222"/>
+                <w:sz w:val="21"/>
+                <w:szCs w:val="21"/>
+              </w:rPr>
+            </w:pPr>
+            <w:r>
+              <w:rPr>
+                <w:rFonts w:ascii="Arial" w:hAnsi="Arial" w:cs="Arial"/>
+                <w:color w:val="222222"/>
+                <w:sz w:val="21"/>
+                <w:szCs w:val="21"/>
+              </w:rPr>
+              <w:t>NO</w:t>
+            </w:r>
+          </w:p>
+        </w:tc>
+        <w:tc>
+          <w:tcPr>
+            <w:tcW w:w="1559" w:type="dxa"/>
+          </w:tcPr>
+          <w:p>
+            <w:pPr>
+              <w:pStyle w:val="NormalWeb"/>
+              <w:spacing w:before="120" w:beforeAutospacing="0" w:after="120" w:afterAutospacing="0"/>
+              <w:rPr>
+                <w:rFonts w:ascii="Arial" w:hAnsi="Arial" w:cs="Arial"/>
+                <w:color w:val="222222"/>
+                <w:sz w:val="21"/>
+                <w:szCs w:val="21"/>
+              </w:rPr>
+            </w:pPr>
+            <w:r>
+              <w:rPr>
+                <w:rFonts w:ascii="Arial" w:hAnsi="Arial" w:cs="Arial"/>
+                <w:color w:val="222222"/>
+                <w:sz w:val="21"/>
+                <w:szCs w:val="21"/>
+              </w:rPr>
+              <w:t>NO</w:t>
+            </w:r>
+          </w:p>
+        </w:tc>
+        <w:tc>
+          <w:tcPr>
+            <w:tcW w:w="1411" w:type="dxa"/>
+          </w:tcPr>
+          <w:p>
+            <w:pPr>
+              <w:pStyle w:val="NormalWeb"/>
+              <w:spacing w:before="120" w:beforeAutospacing="0" w:after="120" w:afterAutospacing="0"/>
+              <w:rPr>
+                <w:rFonts w:ascii="Arial" w:hAnsi="Arial" w:cs="Arial"/>
+                <w:color w:val="222222"/>
+                <w:sz w:val="21"/>
+                <w:szCs w:val="21"/>
+              </w:rPr>
+            </w:pPr>
+            <w:r>
+              <w:rPr>
+                <w:rFonts w:ascii="Arial" w:hAnsi="Arial" w:cs="Arial"/>
+                <w:color w:val="222222"/>
+                <w:sz w:val="21"/>
+                <w:szCs w:val="21"/>
+              </w:rPr>
+              <w:t>NO</w:t>
+            </w:r>
+          </w:p>
+        </w:tc>
+      </w:tr>
+      <w:tr>
+        <w:tc>
+          <w:tcPr>
+            <w:tcW w:w="2405" w:type="dxa"/>
+          </w:tcPr>
+          <w:p>
+            <w:pPr>
+              <w:pStyle w:val="NormalWeb"/>
+              <w:spacing w:before="120" w:beforeAutospacing="0" w:after="120" w:afterAutospacing="0"/>
+              <w:rPr>
+                <w:rFonts w:ascii="Arial" w:hAnsi="Arial" w:cs="Arial"/>
+                <w:color w:val="222222"/>
+                <w:sz w:val="21"/>
+                <w:szCs w:val="21"/>
+              </w:rPr>
+            </w:pPr>
+            <w:proofErr w:type="spellStart"/>
+            <w:r>
+              <w:rPr>
+                <w:rFonts w:ascii="Arial" w:hAnsi="Arial" w:cs="Arial"/>
+                <w:color w:val="222222"/>
+                <w:sz w:val="21"/>
+                <w:szCs w:val="21"/>
+              </w:rPr>
+              <w:t>Coffe</w:t>
+            </w:r>
+            <w:proofErr w:type="spellEnd"/>
+            <w:r>
+              <w:rPr>
+                <w:rFonts w:ascii="Arial" w:hAnsi="Arial" w:cs="Arial"/>
+                <w:color w:val="222222"/>
+                <w:sz w:val="21"/>
+                <w:szCs w:val="21"/>
+              </w:rPr>
+              <w:t xml:space="preserve"> </w:t>
+            </w:r>
+            <w:proofErr w:type="spellStart"/>
+            <w:r>
+              <w:rPr>
+                <w:rFonts w:ascii="Arial" w:hAnsi="Arial" w:cs="Arial"/>
+                <w:color w:val="222222"/>
+                <w:sz w:val="21"/>
+                <w:szCs w:val="21"/>
+              </w:rPr>
+              <w:t>Brake</w:t>
+            </w:r>
+            <w:proofErr w:type="spellEnd"/>
+          </w:p>
+        </w:tc>
+        <w:tc>
+          <w:tcPr>
+            <w:tcW w:w="1559" w:type="dxa"/>
+          </w:tcPr>
+          <w:p>
+            <w:pPr>
+              <w:pStyle w:val="NormalWeb"/>
+              <w:spacing w:before="120" w:beforeAutospacing="0" w:after="120" w:afterAutospacing="0"/>
+              <w:rPr>
+                <w:rFonts w:ascii="Arial" w:hAnsi="Arial" w:cs="Arial"/>
+                <w:color w:val="222222"/>
+                <w:sz w:val="21"/>
+                <w:szCs w:val="21"/>
+              </w:rPr>
+            </w:pPr>
+            <w:r>
+              <w:rPr>
+                <w:rFonts w:ascii="Arial" w:hAnsi="Arial" w:cs="Arial"/>
+                <w:color w:val="222222"/>
+                <w:sz w:val="21"/>
+                <w:szCs w:val="21"/>
+              </w:rPr>
+              <w:t>SI</w:t>
+            </w:r>
+          </w:p>
+        </w:tc>
+        <w:tc>
+          <w:tcPr>
+            <w:tcW w:w="1560" w:type="dxa"/>
+          </w:tcPr>
+          <w:p>
+            <w:pPr>
+              <w:pStyle w:val="NormalWeb"/>
+              <w:spacing w:before="120" w:beforeAutospacing="0" w:after="120" w:afterAutospacing="0"/>
+              <w:rPr>
+                <w:rFonts w:ascii="Arial" w:hAnsi="Arial" w:cs="Arial"/>
+                <w:color w:val="222222"/>
+                <w:sz w:val="21"/>
+                <w:szCs w:val="21"/>
+              </w:rPr>
+            </w:pPr>
+            <w:r>
+              <w:rPr>
+                <w:rFonts w:ascii="Arial" w:hAnsi="Arial" w:cs="Arial"/>
+                <w:color w:val="222222"/>
+                <w:sz w:val="21"/>
+                <w:szCs w:val="21"/>
+              </w:rPr>
+              <w:t>SI</w:t>
+            </w:r>
+          </w:p>
+        </w:tc>
+        <w:tc>
+          <w:tcPr>
+            <w:tcW w:w="1559" w:type="dxa"/>
+          </w:tcPr>
+          <w:p>
+            <w:pPr>
+              <w:pStyle w:val="NormalWeb"/>
+              <w:spacing w:before="120" w:beforeAutospacing="0" w:after="120" w:afterAutospacing="0"/>
+              <w:rPr>
+                <w:rFonts w:ascii="Arial" w:hAnsi="Arial" w:cs="Arial"/>
+                <w:color w:val="222222"/>
+                <w:sz w:val="21"/>
+                <w:szCs w:val="21"/>
+              </w:rPr>
+            </w:pPr>
+            <w:r>
+              <w:rPr>
+                <w:rFonts w:ascii="Arial" w:hAnsi="Arial" w:cs="Arial"/>
+                <w:color w:val="222222"/>
+                <w:sz w:val="21"/>
+                <w:szCs w:val="21"/>
+              </w:rPr>
+              <w:t>SI</w:t>
+            </w:r>
+          </w:p>
+        </w:tc>
+        <w:tc>
+          <w:tcPr>
+            <w:tcW w:w="1411" w:type="dxa"/>
+          </w:tcPr>
+          <w:p>
+            <w:pPr>
+              <w:pStyle w:val="NormalWeb"/>
+              <w:spacing w:before="120" w:beforeAutospacing="0" w:after="120" w:afterAutospacing="0"/>
+              <w:rPr>
+                <w:rFonts w:ascii="Arial" w:hAnsi="Arial" w:cs="Arial"/>
+                <w:color w:val="222222"/>
+                <w:sz w:val="21"/>
+                <w:szCs w:val="21"/>
+              </w:rPr>
+            </w:pPr>
+            <w:r>
+              <w:rPr>
+                <w:rFonts w:ascii="Arial" w:hAnsi="Arial" w:cs="Arial"/>
+                <w:color w:val="222222"/>
+                <w:sz w:val="21"/>
+                <w:szCs w:val="21"/>
+              </w:rPr>
+              <w:t>SI</w:t>
+            </w:r>
+          </w:p>
+        </w:tc>
+      </w:tr>
+      <w:tr>
+        <w:tc>
+          <w:tcPr>
+            <w:tcW w:w="2405" w:type="dxa"/>
+          </w:tcPr>
+          <w:p>
+            <w:pPr>
+              <w:pStyle w:val="NormalWeb"/>
+              <w:spacing w:before="120" w:beforeAutospacing="0" w:after="120" w:afterAutospacing="0"/>
+              <w:rPr>
+                <w:rFonts w:ascii="Arial" w:hAnsi="Arial" w:cs="Arial"/>
+                <w:color w:val="222222"/>
+                <w:sz w:val="21"/>
+                <w:szCs w:val="21"/>
+              </w:rPr>
+            </w:pPr>
+            <w:r>
+              <w:rPr>
+                <w:rFonts w:ascii="Arial" w:hAnsi="Arial" w:cs="Arial"/>
+                <w:color w:val="222222"/>
+                <w:sz w:val="21"/>
+                <w:szCs w:val="21"/>
+              </w:rPr>
+              <w:t>Desayunos</w:t>
+            </w:r>
+          </w:p>
+        </w:tc>
+        <w:tc>
+          <w:tcPr>
+            <w:tcW w:w="1559" w:type="dxa"/>
+          </w:tcPr>
+          <w:p>
+            <w:pPr>
+              <w:pStyle w:val="NormalWeb"/>
+              <w:spacing w:before="120" w:beforeAutospacing="0" w:after="120" w:afterAutospacing="0"/>
+              <w:rPr>
+                <w:rFonts w:ascii="Arial" w:hAnsi="Arial" w:cs="Arial"/>
+                <w:color w:val="222222"/>
+                <w:sz w:val="21"/>
+                <w:szCs w:val="21"/>
+              </w:rPr>
+            </w:pPr>
+            <w:r>
+              <w:rPr>
+                <w:rFonts w:ascii="Arial" w:hAnsi="Arial" w:cs="Arial"/>
+                <w:color w:val="222222"/>
+                <w:sz w:val="21"/>
+                <w:szCs w:val="21"/>
+              </w:rPr>
+              <w:t>SI</w:t>
+            </w:r>
+          </w:p>
+        </w:tc>
+        <w:tc>
+          <w:tcPr>
+            <w:tcW w:w="1560" w:type="dxa"/>
+          </w:tcPr>
+          <w:p>
+            <w:pPr>
+              <w:pStyle w:val="NormalWeb"/>
+              <w:spacing w:before="120" w:beforeAutospacing="0" w:after="120" w:afterAutospacing="0"/>
+              <w:rPr>
+                <w:rFonts w:ascii="Arial" w:hAnsi="Arial" w:cs="Arial"/>
+                <w:color w:val="222222"/>
+                <w:sz w:val="21"/>
+                <w:szCs w:val="21"/>
+              </w:rPr>
+            </w:pPr>
+            <w:r>
+              <w:rPr>
+                <w:rFonts w:ascii="Arial" w:hAnsi="Arial" w:cs="Arial"/>
+                <w:color w:val="222222"/>
+                <w:sz w:val="21"/>
+                <w:szCs w:val="21"/>
+              </w:rPr>
+              <w:t>SI</w:t>
+            </w:r>
+          </w:p>
+        </w:tc>
+        <w:tc>
+          <w:tcPr>
+            <w:tcW w:w="1559" w:type="dxa"/>
+          </w:tcPr>
+          <w:p>
+            <w:pPr>
+              <w:pStyle w:val="NormalWeb"/>
+              <w:spacing w:before="120" w:beforeAutospacing="0" w:after="120" w:afterAutospacing="0"/>
+              <w:rPr>
+                <w:rFonts w:ascii="Arial" w:hAnsi="Arial" w:cs="Arial"/>
+                <w:color w:val="222222"/>
+                <w:sz w:val="21"/>
+                <w:szCs w:val="21"/>
+              </w:rPr>
+            </w:pPr>
+            <w:r>
+              <w:rPr>
+                <w:rFonts w:ascii="Arial" w:hAnsi="Arial" w:cs="Arial"/>
+                <w:color w:val="222222"/>
+                <w:sz w:val="21"/>
+                <w:szCs w:val="21"/>
+              </w:rPr>
+              <w:t>SI</w:t>
+            </w:r>
+          </w:p>
+        </w:tc>
+        <w:tc>
+          <w:tcPr>
+            <w:tcW w:w="1411" w:type="dxa"/>
+          </w:tcPr>
+          <w:p>
+            <w:pPr>
+              <w:pStyle w:val="NormalWeb"/>
+              <w:spacing w:before="120" w:beforeAutospacing="0" w:after="120" w:afterAutospacing="0"/>
+              <w:rPr>
+                <w:rFonts w:ascii="Arial" w:hAnsi="Arial" w:cs="Arial"/>
+                <w:color w:val="222222"/>
+                <w:sz w:val="21"/>
+                <w:szCs w:val="21"/>
+              </w:rPr>
+            </w:pPr>
+            <w:r>
+              <w:rPr>
+                <w:rFonts w:ascii="Arial" w:hAnsi="Arial" w:cs="Arial"/>
+                <w:color w:val="222222"/>
+                <w:sz w:val="21"/>
+                <w:szCs w:val="21"/>
+              </w:rPr>
+              <w:t>SI</w:t>
+            </w:r>
+          </w:p>
+        </w:tc>
         <w:bookmarkStart w:id="0" w:name="_GoBack"/>
         <w:bookmarkEnd w:id="0"/>
       </w:tr>
@@ -2603,7 +3419,7 @@
                 <w:sz w:val="21"/>
                 <w:szCs w:val="21"/>
               </w:rPr>
-              <w:t>Buffet Criollo</w:t>
+              <w:t>Parrilladas</w:t>
             </w:r>
           </w:p>
         </w:tc>
@@ -2629,38 +3445,38 @@
                 <w:sz w:val="21"/>
                 <w:szCs w:val="21"/>
               </w:rPr>
+              <w:t>NO</w:t>
+            </w:r>
+          </w:p>
+        </w:tc>
+        <w:tc>
+          <w:tcPr>
+            <w:tcW w:w="1560" w:type="dxa"/>
+          </w:tcPr>
+          <w:p>
+            <w:pPr>
+              <w:pStyle w:val="NormalWeb"/>
+              <w:spacing w:before="120" w:beforeAutospacing="0" w:after="120" w:afterAutospacing="0"/>
+              <w:rPr>
+                <w:rFonts w:ascii="Arial" w:hAnsi="Arial" w:cs="Arial"/>
+                <w:color w:val="222222"/>
+                <w:sz w:val="21"/>
+                <w:szCs w:val="21"/>
+              </w:rPr>
+            </w:pPr>
+            <w:r>
+              <w:rPr>
+                <w:rFonts w:ascii="Arial" w:hAnsi="Arial" w:cs="Arial"/>
+                <w:color w:val="222222"/>
+                <w:sz w:val="21"/>
+                <w:szCs w:val="21"/>
+              </w:rPr>
               <w:t>SI</w:t>
             </w:r>
           </w:p>
         </w:tc>
         <w:tc>
           <w:tcPr>
-            <w:tcW w:w="1560" w:type="dxa"/>
-          </w:tcPr>
-          <w:p>
-            <w:pPr>
-              <w:pStyle w:val="NormalWeb"/>
-              <w:spacing w:before="120" w:beforeAutospacing="0" w:after="120" w:afterAutospacing="0"/>
-              <w:rPr>
-                <w:rFonts w:ascii="Arial" w:hAnsi="Arial" w:cs="Arial"/>
-                <w:color w:val="222222"/>
-                <w:sz w:val="21"/>
-                <w:szCs w:val="21"/>
-              </w:rPr>
-            </w:pPr>
-            <w:r>
-              <w:rPr>
-                <w:rFonts w:ascii="Arial" w:hAnsi="Arial" w:cs="Arial"/>
-                <w:color w:val="222222"/>
-                <w:sz w:val="21"/>
-                <w:szCs w:val="21"/>
-              </w:rPr>
-              <w:t>SI</w:t>
-            </w:r>
-          </w:p>
-        </w:tc>
-        <w:tc>
-          <w:tcPr>
             <w:tcW w:w="1559" w:type="dxa"/>
           </w:tcPr>
           <w:p>
@@ -2681,7 +3497,7 @@
                 <w:sz w:val="21"/>
                 <w:szCs w:val="21"/>
               </w:rPr>
-              <w:t>SI</w:t>
+              <w:t>NO</w:t>
             </w:r>
           </w:p>
         </w:tc>
@@ -2735,822 +3551,6 @@
                 <w:sz w:val="21"/>
                 <w:szCs w:val="21"/>
               </w:rPr>
-              <w:t>Buffet andino</w:t>
-            </w:r>
-          </w:p>
-        </w:tc>
-        <w:tc>
-          <w:tcPr>
-            <w:tcW w:w="1559" w:type="dxa"/>
-          </w:tcPr>
-          <w:p>
-            <w:pPr>
-              <w:pStyle w:val="NormalWeb"/>
-              <w:spacing w:before="120" w:beforeAutospacing="0" w:after="120" w:afterAutospacing="0"/>
-              <w:rPr>
-                <w:rFonts w:ascii="Arial" w:hAnsi="Arial" w:cs="Arial"/>
-                <w:color w:val="222222"/>
-                <w:sz w:val="21"/>
-                <w:szCs w:val="21"/>
-              </w:rPr>
-            </w:pPr>
-            <w:r>
-              <w:rPr>
-                <w:rFonts w:ascii="Arial" w:hAnsi="Arial" w:cs="Arial"/>
-                <w:color w:val="222222"/>
-                <w:sz w:val="21"/>
-                <w:szCs w:val="21"/>
-              </w:rPr>
-              <w:t>NO</w:t>
-            </w:r>
-          </w:p>
-        </w:tc>
-        <w:tc>
-          <w:tcPr>
-            <w:tcW w:w="1560" w:type="dxa"/>
-          </w:tcPr>
-          <w:p>
-            <w:pPr>
-              <w:pStyle w:val="NormalWeb"/>
-              <w:spacing w:before="120" w:beforeAutospacing="0" w:after="120" w:afterAutospacing="0"/>
-              <w:rPr>
-                <w:rFonts w:ascii="Arial" w:hAnsi="Arial" w:cs="Arial"/>
-                <w:color w:val="222222"/>
-                <w:sz w:val="21"/>
-                <w:szCs w:val="21"/>
-              </w:rPr>
-            </w:pPr>
-            <w:r>
-              <w:rPr>
-                <w:rFonts w:ascii="Arial" w:hAnsi="Arial" w:cs="Arial"/>
-                <w:color w:val="222222"/>
-                <w:sz w:val="21"/>
-                <w:szCs w:val="21"/>
-              </w:rPr>
-              <w:t>NO</w:t>
-            </w:r>
-          </w:p>
-        </w:tc>
-        <w:tc>
-          <w:tcPr>
-            <w:tcW w:w="1559" w:type="dxa"/>
-          </w:tcPr>
-          <w:p>
-            <w:pPr>
-              <w:pStyle w:val="NormalWeb"/>
-              <w:spacing w:before="120" w:beforeAutospacing="0" w:after="120" w:afterAutospacing="0"/>
-              <w:rPr>
-                <w:rFonts w:ascii="Arial" w:hAnsi="Arial" w:cs="Arial"/>
-                <w:color w:val="222222"/>
-                <w:sz w:val="21"/>
-                <w:szCs w:val="21"/>
-              </w:rPr>
-            </w:pPr>
-            <w:r>
-              <w:rPr>
-                <w:rFonts w:ascii="Arial" w:hAnsi="Arial" w:cs="Arial"/>
-                <w:color w:val="222222"/>
-                <w:sz w:val="21"/>
-                <w:szCs w:val="21"/>
-              </w:rPr>
-              <w:t>NO</w:t>
-            </w:r>
-          </w:p>
-        </w:tc>
-        <w:tc>
-          <w:tcPr>
-            <w:tcW w:w="1411" w:type="dxa"/>
-          </w:tcPr>
-          <w:p>
-            <w:pPr>
-              <w:pStyle w:val="NormalWeb"/>
-              <w:spacing w:before="120" w:beforeAutospacing="0" w:after="120" w:afterAutospacing="0"/>
-              <w:rPr>
-                <w:rFonts w:ascii="Arial" w:hAnsi="Arial" w:cs="Arial"/>
-                <w:color w:val="222222"/>
-                <w:sz w:val="21"/>
-                <w:szCs w:val="21"/>
-              </w:rPr>
-            </w:pPr>
-            <w:r>
-              <w:rPr>
-                <w:rFonts w:ascii="Arial" w:hAnsi="Arial" w:cs="Arial"/>
-                <w:color w:val="222222"/>
-                <w:sz w:val="21"/>
-                <w:szCs w:val="21"/>
-              </w:rPr>
-              <w:t>SI</w:t>
-            </w:r>
-          </w:p>
-        </w:tc>
-      </w:tr>
-      <w:tr>
-        <w:tc>
-          <w:tcPr>
-            <w:tcW w:w="2405" w:type="dxa"/>
-          </w:tcPr>
-          <w:p>
-            <w:pPr>
-              <w:pStyle w:val="NormalWeb"/>
-              <w:spacing w:before="120" w:beforeAutospacing="0" w:after="120" w:afterAutospacing="0"/>
-              <w:rPr>
-                <w:rFonts w:ascii="Arial" w:hAnsi="Arial" w:cs="Arial"/>
-                <w:color w:val="222222"/>
-                <w:sz w:val="21"/>
-                <w:szCs w:val="21"/>
-              </w:rPr>
-            </w:pPr>
-            <w:r>
-              <w:rPr>
-                <w:rFonts w:ascii="Arial" w:hAnsi="Arial" w:cs="Arial"/>
-                <w:color w:val="222222"/>
-                <w:sz w:val="21"/>
-                <w:szCs w:val="21"/>
-              </w:rPr>
-              <w:t>Buffet Internacional</w:t>
-            </w:r>
-          </w:p>
-        </w:tc>
-        <w:tc>
-          <w:tcPr>
-            <w:tcW w:w="1559" w:type="dxa"/>
-          </w:tcPr>
-          <w:p>
-            <w:pPr>
-              <w:pStyle w:val="NormalWeb"/>
-              <w:spacing w:before="120" w:beforeAutospacing="0" w:after="120" w:afterAutospacing="0"/>
-              <w:rPr>
-                <w:rFonts w:ascii="Arial" w:hAnsi="Arial" w:cs="Arial"/>
-                <w:color w:val="222222"/>
-                <w:sz w:val="21"/>
-                <w:szCs w:val="21"/>
-              </w:rPr>
-            </w:pPr>
-            <w:r>
-              <w:rPr>
-                <w:rFonts w:ascii="Arial" w:hAnsi="Arial" w:cs="Arial"/>
-                <w:color w:val="222222"/>
-                <w:sz w:val="21"/>
-                <w:szCs w:val="21"/>
-              </w:rPr>
-              <w:t>SI</w:t>
-            </w:r>
-          </w:p>
-        </w:tc>
-        <w:tc>
-          <w:tcPr>
-            <w:tcW w:w="1560" w:type="dxa"/>
-          </w:tcPr>
-          <w:p>
-            <w:pPr>
-              <w:pStyle w:val="NormalWeb"/>
-              <w:spacing w:before="120" w:beforeAutospacing="0" w:after="120" w:afterAutospacing="0"/>
-              <w:rPr>
-                <w:rFonts w:ascii="Arial" w:hAnsi="Arial" w:cs="Arial"/>
-                <w:color w:val="222222"/>
-                <w:sz w:val="21"/>
-                <w:szCs w:val="21"/>
-              </w:rPr>
-            </w:pPr>
-            <w:r>
-              <w:rPr>
-                <w:rFonts w:ascii="Arial" w:hAnsi="Arial" w:cs="Arial"/>
-                <w:color w:val="222222"/>
-                <w:sz w:val="21"/>
-                <w:szCs w:val="21"/>
-              </w:rPr>
-              <w:t>NO</w:t>
-            </w:r>
-          </w:p>
-        </w:tc>
-        <w:tc>
-          <w:tcPr>
-            <w:tcW w:w="1559" w:type="dxa"/>
-          </w:tcPr>
-          <w:p>
-            <w:pPr>
-              <w:pStyle w:val="NormalWeb"/>
-              <w:spacing w:before="120" w:beforeAutospacing="0" w:after="120" w:afterAutospacing="0"/>
-              <w:rPr>
-                <w:rFonts w:ascii="Arial" w:hAnsi="Arial" w:cs="Arial"/>
-                <w:color w:val="222222"/>
-                <w:sz w:val="21"/>
-                <w:szCs w:val="21"/>
-              </w:rPr>
-            </w:pPr>
-            <w:r>
-              <w:rPr>
-                <w:rFonts w:ascii="Arial" w:hAnsi="Arial" w:cs="Arial"/>
-                <w:color w:val="222222"/>
-                <w:sz w:val="21"/>
-                <w:szCs w:val="21"/>
-              </w:rPr>
-              <w:t>NO</w:t>
-            </w:r>
-          </w:p>
-        </w:tc>
-        <w:tc>
-          <w:tcPr>
-            <w:tcW w:w="1411" w:type="dxa"/>
-          </w:tcPr>
-          <w:p>
-            <w:pPr>
-              <w:pStyle w:val="NormalWeb"/>
-              <w:spacing w:before="120" w:beforeAutospacing="0" w:after="120" w:afterAutospacing="0"/>
-              <w:rPr>
-                <w:rFonts w:ascii="Arial" w:hAnsi="Arial" w:cs="Arial"/>
-                <w:color w:val="222222"/>
-                <w:sz w:val="21"/>
-                <w:szCs w:val="21"/>
-              </w:rPr>
-            </w:pPr>
-            <w:r>
-              <w:rPr>
-                <w:rFonts w:ascii="Arial" w:hAnsi="Arial" w:cs="Arial"/>
-                <w:color w:val="222222"/>
-                <w:sz w:val="21"/>
-                <w:szCs w:val="21"/>
-              </w:rPr>
-              <w:t>NO</w:t>
-            </w:r>
-          </w:p>
-        </w:tc>
-      </w:tr>
-      <w:tr>
-        <w:tc>
-          <w:tcPr>
-            <w:tcW w:w="2405" w:type="dxa"/>
-          </w:tcPr>
-          <w:p>
-            <w:pPr>
-              <w:pStyle w:val="NormalWeb"/>
-              <w:spacing w:before="120" w:beforeAutospacing="0" w:after="120" w:afterAutospacing="0"/>
-              <w:rPr>
-                <w:rFonts w:ascii="Arial" w:hAnsi="Arial" w:cs="Arial"/>
-                <w:color w:val="222222"/>
-                <w:sz w:val="21"/>
-                <w:szCs w:val="21"/>
-              </w:rPr>
-            </w:pPr>
-            <w:proofErr w:type="spellStart"/>
-            <w:r>
-              <w:rPr>
-                <w:rFonts w:ascii="Arial" w:hAnsi="Arial" w:cs="Arial"/>
-                <w:color w:val="222222"/>
-                <w:sz w:val="21"/>
-                <w:szCs w:val="21"/>
-              </w:rPr>
-              <w:t>Cocktail</w:t>
-            </w:r>
-            <w:proofErr w:type="spellEnd"/>
-          </w:p>
-        </w:tc>
-        <w:tc>
-          <w:tcPr>
-            <w:tcW w:w="1559" w:type="dxa"/>
-          </w:tcPr>
-          <w:p>
-            <w:pPr>
-              <w:pStyle w:val="NormalWeb"/>
-              <w:spacing w:before="120" w:beforeAutospacing="0" w:after="120" w:afterAutospacing="0"/>
-              <w:rPr>
-                <w:rFonts w:ascii="Arial" w:hAnsi="Arial" w:cs="Arial"/>
-                <w:color w:val="222222"/>
-                <w:sz w:val="21"/>
-                <w:szCs w:val="21"/>
-              </w:rPr>
-            </w:pPr>
-            <w:r>
-              <w:rPr>
-                <w:rFonts w:ascii="Arial" w:hAnsi="Arial" w:cs="Arial"/>
-                <w:color w:val="222222"/>
-                <w:sz w:val="21"/>
-                <w:szCs w:val="21"/>
-              </w:rPr>
-              <w:t>SI</w:t>
-            </w:r>
-          </w:p>
-        </w:tc>
-        <w:tc>
-          <w:tcPr>
-            <w:tcW w:w="1560" w:type="dxa"/>
-          </w:tcPr>
-          <w:p>
-            <w:pPr>
-              <w:pStyle w:val="NormalWeb"/>
-              <w:spacing w:before="120" w:beforeAutospacing="0" w:after="120" w:afterAutospacing="0"/>
-              <w:rPr>
-                <w:rFonts w:ascii="Arial" w:hAnsi="Arial" w:cs="Arial"/>
-                <w:color w:val="222222"/>
-                <w:sz w:val="21"/>
-                <w:szCs w:val="21"/>
-              </w:rPr>
-            </w:pPr>
-            <w:r>
-              <w:rPr>
-                <w:rFonts w:ascii="Arial" w:hAnsi="Arial" w:cs="Arial"/>
-                <w:color w:val="222222"/>
-                <w:sz w:val="21"/>
-                <w:szCs w:val="21"/>
-              </w:rPr>
-              <w:t>NO</w:t>
-            </w:r>
-          </w:p>
-        </w:tc>
-        <w:tc>
-          <w:tcPr>
-            <w:tcW w:w="1559" w:type="dxa"/>
-          </w:tcPr>
-          <w:p>
-            <w:pPr>
-              <w:pStyle w:val="NormalWeb"/>
-              <w:spacing w:before="120" w:beforeAutospacing="0" w:after="120" w:afterAutospacing="0"/>
-              <w:rPr>
-                <w:rFonts w:ascii="Arial" w:hAnsi="Arial" w:cs="Arial"/>
-                <w:color w:val="222222"/>
-                <w:sz w:val="21"/>
-                <w:szCs w:val="21"/>
-              </w:rPr>
-            </w:pPr>
-            <w:r>
-              <w:rPr>
-                <w:rFonts w:ascii="Arial" w:hAnsi="Arial" w:cs="Arial"/>
-                <w:color w:val="222222"/>
-                <w:sz w:val="21"/>
-                <w:szCs w:val="21"/>
-              </w:rPr>
-              <w:t>NO</w:t>
-            </w:r>
-          </w:p>
-        </w:tc>
-        <w:tc>
-          <w:tcPr>
-            <w:tcW w:w="1411" w:type="dxa"/>
-          </w:tcPr>
-          <w:p>
-            <w:pPr>
-              <w:pStyle w:val="NormalWeb"/>
-              <w:spacing w:before="120" w:beforeAutospacing="0" w:after="120" w:afterAutospacing="0"/>
-              <w:rPr>
-                <w:rFonts w:ascii="Arial" w:hAnsi="Arial" w:cs="Arial"/>
-                <w:color w:val="222222"/>
-                <w:sz w:val="21"/>
-                <w:szCs w:val="21"/>
-              </w:rPr>
-            </w:pPr>
-            <w:r>
-              <w:rPr>
-                <w:rFonts w:ascii="Arial" w:hAnsi="Arial" w:cs="Arial"/>
-                <w:color w:val="222222"/>
-                <w:sz w:val="21"/>
-                <w:szCs w:val="21"/>
-              </w:rPr>
-              <w:t>NO</w:t>
-            </w:r>
-          </w:p>
-        </w:tc>
-      </w:tr>
-      <w:tr>
-        <w:tc>
-          <w:tcPr>
-            <w:tcW w:w="2405" w:type="dxa"/>
-          </w:tcPr>
-          <w:p>
-            <w:pPr>
-              <w:pStyle w:val="NormalWeb"/>
-              <w:spacing w:before="120" w:beforeAutospacing="0" w:after="120" w:afterAutospacing="0"/>
-              <w:rPr>
-                <w:rFonts w:ascii="Arial" w:hAnsi="Arial" w:cs="Arial"/>
-                <w:color w:val="222222"/>
-                <w:sz w:val="21"/>
-                <w:szCs w:val="21"/>
-              </w:rPr>
-            </w:pPr>
-            <w:proofErr w:type="spellStart"/>
-            <w:r>
-              <w:rPr>
-                <w:rFonts w:ascii="Arial" w:hAnsi="Arial" w:cs="Arial"/>
-                <w:color w:val="222222"/>
-                <w:sz w:val="21"/>
-                <w:szCs w:val="21"/>
-              </w:rPr>
-              <w:t>Coffe</w:t>
-            </w:r>
-            <w:proofErr w:type="spellEnd"/>
-            <w:r>
-              <w:rPr>
-                <w:rFonts w:ascii="Arial" w:hAnsi="Arial" w:cs="Arial"/>
-                <w:color w:val="222222"/>
-                <w:sz w:val="21"/>
-                <w:szCs w:val="21"/>
-              </w:rPr>
-              <w:t xml:space="preserve"> </w:t>
-            </w:r>
-            <w:proofErr w:type="spellStart"/>
-            <w:r>
-              <w:rPr>
-                <w:rFonts w:ascii="Arial" w:hAnsi="Arial" w:cs="Arial"/>
-                <w:color w:val="222222"/>
-                <w:sz w:val="21"/>
-                <w:szCs w:val="21"/>
-              </w:rPr>
-              <w:t>Brake</w:t>
-            </w:r>
-            <w:proofErr w:type="spellEnd"/>
-          </w:p>
-        </w:tc>
-        <w:tc>
-          <w:tcPr>
-            <w:tcW w:w="1559" w:type="dxa"/>
-          </w:tcPr>
-          <w:p>
-            <w:pPr>
-              <w:pStyle w:val="NormalWeb"/>
-              <w:spacing w:before="120" w:beforeAutospacing="0" w:after="120" w:afterAutospacing="0"/>
-              <w:rPr>
-                <w:rFonts w:ascii="Arial" w:hAnsi="Arial" w:cs="Arial"/>
-                <w:color w:val="222222"/>
-                <w:sz w:val="21"/>
-                <w:szCs w:val="21"/>
-              </w:rPr>
-            </w:pPr>
-            <w:r>
-              <w:rPr>
-                <w:rFonts w:ascii="Arial" w:hAnsi="Arial" w:cs="Arial"/>
-                <w:color w:val="222222"/>
-                <w:sz w:val="21"/>
-                <w:szCs w:val="21"/>
-              </w:rPr>
-              <w:t>SI</w:t>
-            </w:r>
-          </w:p>
-        </w:tc>
-        <w:tc>
-          <w:tcPr>
-            <w:tcW w:w="1560" w:type="dxa"/>
-          </w:tcPr>
-          <w:p>
-            <w:pPr>
-              <w:pStyle w:val="NormalWeb"/>
-              <w:spacing w:before="120" w:beforeAutospacing="0" w:after="120" w:afterAutospacing="0"/>
-              <w:rPr>
-                <w:rFonts w:ascii="Arial" w:hAnsi="Arial" w:cs="Arial"/>
-                <w:color w:val="222222"/>
-                <w:sz w:val="21"/>
-                <w:szCs w:val="21"/>
-              </w:rPr>
-            </w:pPr>
-            <w:r>
-              <w:rPr>
-                <w:rFonts w:ascii="Arial" w:hAnsi="Arial" w:cs="Arial"/>
-                <w:color w:val="222222"/>
-                <w:sz w:val="21"/>
-                <w:szCs w:val="21"/>
-              </w:rPr>
-              <w:t>SI</w:t>
-            </w:r>
-          </w:p>
-        </w:tc>
-        <w:tc>
-          <w:tcPr>
-            <w:tcW w:w="1559" w:type="dxa"/>
-          </w:tcPr>
-          <w:p>
-            <w:pPr>
-              <w:pStyle w:val="NormalWeb"/>
-              <w:spacing w:before="120" w:beforeAutospacing="0" w:after="120" w:afterAutospacing="0"/>
-              <w:rPr>
-                <w:rFonts w:ascii="Arial" w:hAnsi="Arial" w:cs="Arial"/>
-                <w:color w:val="222222"/>
-                <w:sz w:val="21"/>
-                <w:szCs w:val="21"/>
-              </w:rPr>
-            </w:pPr>
-            <w:r>
-              <w:rPr>
-                <w:rFonts w:ascii="Arial" w:hAnsi="Arial" w:cs="Arial"/>
-                <w:color w:val="222222"/>
-                <w:sz w:val="21"/>
-                <w:szCs w:val="21"/>
-              </w:rPr>
-              <w:t>SI</w:t>
-            </w:r>
-          </w:p>
-        </w:tc>
-        <w:tc>
-          <w:tcPr>
-            <w:tcW w:w="1411" w:type="dxa"/>
-          </w:tcPr>
-          <w:p>
-            <w:pPr>
-              <w:pStyle w:val="NormalWeb"/>
-              <w:spacing w:before="120" w:beforeAutospacing="0" w:after="120" w:afterAutospacing="0"/>
-              <w:rPr>
-                <w:rFonts w:ascii="Arial" w:hAnsi="Arial" w:cs="Arial"/>
-                <w:color w:val="222222"/>
-                <w:sz w:val="21"/>
-                <w:szCs w:val="21"/>
-              </w:rPr>
-            </w:pPr>
-            <w:r>
-              <w:rPr>
-                <w:rFonts w:ascii="Arial" w:hAnsi="Arial" w:cs="Arial"/>
-                <w:color w:val="222222"/>
-                <w:sz w:val="21"/>
-                <w:szCs w:val="21"/>
-              </w:rPr>
-              <w:t>SI</w:t>
-            </w:r>
-          </w:p>
-        </w:tc>
-      </w:tr>
-      <w:tr>
-        <w:tc>
-          <w:tcPr>
-            <w:tcW w:w="2405" w:type="dxa"/>
-          </w:tcPr>
-          <w:p>
-            <w:pPr>
-              <w:pStyle w:val="NormalWeb"/>
-              <w:spacing w:before="120" w:beforeAutospacing="0" w:after="120" w:afterAutospacing="0"/>
-              <w:rPr>
-                <w:rFonts w:ascii="Arial" w:hAnsi="Arial" w:cs="Arial"/>
-                <w:color w:val="222222"/>
-                <w:sz w:val="21"/>
-                <w:szCs w:val="21"/>
-              </w:rPr>
-            </w:pPr>
-            <w:r>
-              <w:rPr>
-                <w:rFonts w:ascii="Arial" w:hAnsi="Arial" w:cs="Arial"/>
-                <w:color w:val="222222"/>
-                <w:sz w:val="21"/>
-                <w:szCs w:val="21"/>
-              </w:rPr>
-              <w:t>Desayunos</w:t>
-            </w:r>
-          </w:p>
-        </w:tc>
-        <w:tc>
-          <w:tcPr>
-            <w:tcW w:w="1559" w:type="dxa"/>
-          </w:tcPr>
-          <w:p>
-            <w:pPr>
-              <w:pStyle w:val="NormalWeb"/>
-              <w:spacing w:before="120" w:beforeAutospacing="0" w:after="120" w:afterAutospacing="0"/>
-              <w:rPr>
-                <w:rFonts w:ascii="Arial" w:hAnsi="Arial" w:cs="Arial"/>
-                <w:color w:val="222222"/>
-                <w:sz w:val="21"/>
-                <w:szCs w:val="21"/>
-              </w:rPr>
-            </w:pPr>
-            <w:r>
-              <w:rPr>
-                <w:rFonts w:ascii="Arial" w:hAnsi="Arial" w:cs="Arial"/>
-                <w:color w:val="222222"/>
-                <w:sz w:val="21"/>
-                <w:szCs w:val="21"/>
-              </w:rPr>
-              <w:t>SI</w:t>
-            </w:r>
-          </w:p>
-        </w:tc>
-        <w:tc>
-          <w:tcPr>
-            <w:tcW w:w="1560" w:type="dxa"/>
-          </w:tcPr>
-          <w:p>
-            <w:pPr>
-              <w:pStyle w:val="NormalWeb"/>
-              <w:spacing w:before="120" w:beforeAutospacing="0" w:after="120" w:afterAutospacing="0"/>
-              <w:rPr>
-                <w:rFonts w:ascii="Arial" w:hAnsi="Arial" w:cs="Arial"/>
-                <w:color w:val="222222"/>
-                <w:sz w:val="21"/>
-                <w:szCs w:val="21"/>
-              </w:rPr>
-            </w:pPr>
-            <w:r>
-              <w:rPr>
-                <w:rFonts w:ascii="Arial" w:hAnsi="Arial" w:cs="Arial"/>
-                <w:color w:val="222222"/>
-                <w:sz w:val="21"/>
-                <w:szCs w:val="21"/>
-              </w:rPr>
-              <w:t>SI</w:t>
-            </w:r>
-          </w:p>
-        </w:tc>
-        <w:tc>
-          <w:tcPr>
-            <w:tcW w:w="1559" w:type="dxa"/>
-          </w:tcPr>
-          <w:p>
-            <w:pPr>
-              <w:pStyle w:val="NormalWeb"/>
-              <w:spacing w:before="120" w:beforeAutospacing="0" w:after="120" w:afterAutospacing="0"/>
-              <w:rPr>
-                <w:rFonts w:ascii="Arial" w:hAnsi="Arial" w:cs="Arial"/>
-                <w:color w:val="222222"/>
-                <w:sz w:val="21"/>
-                <w:szCs w:val="21"/>
-              </w:rPr>
-            </w:pPr>
-            <w:r>
-              <w:rPr>
-                <w:rFonts w:ascii="Arial" w:hAnsi="Arial" w:cs="Arial"/>
-                <w:color w:val="222222"/>
-                <w:sz w:val="21"/>
-                <w:szCs w:val="21"/>
-              </w:rPr>
-              <w:t>SI</w:t>
-            </w:r>
-          </w:p>
-        </w:tc>
-        <w:tc>
-          <w:tcPr>
-            <w:tcW w:w="1411" w:type="dxa"/>
-          </w:tcPr>
-          <w:p>
-            <w:pPr>
-              <w:pStyle w:val="NormalWeb"/>
-              <w:spacing w:before="120" w:beforeAutospacing="0" w:after="120" w:afterAutospacing="0"/>
-              <w:rPr>
-                <w:rFonts w:ascii="Arial" w:hAnsi="Arial" w:cs="Arial"/>
-                <w:color w:val="222222"/>
-                <w:sz w:val="21"/>
-                <w:szCs w:val="21"/>
-              </w:rPr>
-            </w:pPr>
-            <w:r>
-              <w:rPr>
-                <w:rFonts w:ascii="Arial" w:hAnsi="Arial" w:cs="Arial"/>
-                <w:color w:val="222222"/>
-                <w:sz w:val="21"/>
-                <w:szCs w:val="21"/>
-              </w:rPr>
-              <w:t>SI</w:t>
-            </w:r>
-          </w:p>
-        </w:tc>
-      </w:tr>
-      <w:tr>
-        <w:tc>
-          <w:tcPr>
-            <w:tcW w:w="2405" w:type="dxa"/>
-          </w:tcPr>
-          <w:p>
-            <w:pPr>
-              <w:pStyle w:val="NormalWeb"/>
-              <w:spacing w:before="120" w:beforeAutospacing="0" w:after="120" w:afterAutospacing="0"/>
-              <w:rPr>
-                <w:rFonts w:ascii="Arial" w:hAnsi="Arial" w:cs="Arial"/>
-                <w:color w:val="222222"/>
-                <w:sz w:val="21"/>
-                <w:szCs w:val="21"/>
-              </w:rPr>
-            </w:pPr>
-            <w:r>
-              <w:rPr>
-                <w:rFonts w:ascii="Arial" w:hAnsi="Arial" w:cs="Arial"/>
-                <w:color w:val="222222"/>
-                <w:sz w:val="21"/>
-                <w:szCs w:val="21"/>
-              </w:rPr>
-              <w:t>Parrilladas</w:t>
-            </w:r>
-          </w:p>
-        </w:tc>
-        <w:tc>
-          <w:tcPr>
-            <w:tcW w:w="1559" w:type="dxa"/>
-          </w:tcPr>
-          <w:p>
-            <w:pPr>
-              <w:pStyle w:val="NormalWeb"/>
-              <w:spacing w:before="120" w:beforeAutospacing="0" w:after="120" w:afterAutospacing="0"/>
-              <w:rPr>
-                <w:rFonts w:ascii="Arial" w:hAnsi="Arial" w:cs="Arial"/>
-                <w:color w:val="222222"/>
-                <w:sz w:val="21"/>
-                <w:szCs w:val="21"/>
-              </w:rPr>
-            </w:pPr>
-            <w:r>
-              <w:rPr>
-                <w:rFonts w:ascii="Arial" w:hAnsi="Arial" w:cs="Arial"/>
-                <w:color w:val="222222"/>
-                <w:sz w:val="21"/>
-                <w:szCs w:val="21"/>
-              </w:rPr>
-              <w:t>NO</w:t>
-            </w:r>
-          </w:p>
-        </w:tc>
-        <w:tc>
-          <w:tcPr>
-            <w:tcW w:w="1560" w:type="dxa"/>
-          </w:tcPr>
-          <w:p>
-            <w:pPr>
-              <w:pStyle w:val="NormalWeb"/>
-              <w:spacing w:before="120" w:beforeAutospacing="0" w:after="120" w:afterAutospacing="0"/>
-              <w:rPr>
-                <w:rFonts w:ascii="Arial" w:hAnsi="Arial" w:cs="Arial"/>
-                <w:color w:val="222222"/>
-                <w:sz w:val="21"/>
-                <w:szCs w:val="21"/>
-              </w:rPr>
-            </w:pPr>
-            <w:r>
-              <w:rPr>
-                <w:rFonts w:ascii="Arial" w:hAnsi="Arial" w:cs="Arial"/>
-                <w:color w:val="222222"/>
-                <w:sz w:val="21"/>
-                <w:szCs w:val="21"/>
-              </w:rPr>
-              <w:t>SI</w:t>
-            </w:r>
-          </w:p>
-        </w:tc>
-        <w:tc>
-          <w:tcPr>
-            <w:tcW w:w="1559" w:type="dxa"/>
-          </w:tcPr>
-          <w:p>
-            <w:pPr>
-              <w:pStyle w:val="NormalWeb"/>
-              <w:spacing w:before="120" w:beforeAutospacing="0" w:after="120" w:afterAutospacing="0"/>
-              <w:rPr>
-                <w:rFonts w:ascii="Arial" w:hAnsi="Arial" w:cs="Arial"/>
-                <w:color w:val="222222"/>
-                <w:sz w:val="21"/>
-                <w:szCs w:val="21"/>
-              </w:rPr>
-            </w:pPr>
-            <w:r>
-              <w:rPr>
-                <w:rFonts w:ascii="Arial" w:hAnsi="Arial" w:cs="Arial"/>
-                <w:color w:val="222222"/>
-                <w:sz w:val="21"/>
-                <w:szCs w:val="21"/>
-              </w:rPr>
-              <w:t>NO</w:t>
-            </w:r>
-          </w:p>
-        </w:tc>
-        <w:tc>
-          <w:tcPr>
-            <w:tcW w:w="1411" w:type="dxa"/>
-          </w:tcPr>
-          <w:p>
-            <w:pPr>
-              <w:pStyle w:val="NormalWeb"/>
-              <w:spacing w:before="120" w:beforeAutospacing="0" w:after="120" w:afterAutospacing="0"/>
-              <w:rPr>
-                <w:rFonts w:ascii="Arial" w:hAnsi="Arial" w:cs="Arial"/>
-                <w:color w:val="222222"/>
-                <w:sz w:val="21"/>
-                <w:szCs w:val="21"/>
-              </w:rPr>
-            </w:pPr>
-            <w:r>
-              <w:rPr>
-                <w:rFonts w:ascii="Arial" w:hAnsi="Arial" w:cs="Arial"/>
-                <w:color w:val="222222"/>
-                <w:sz w:val="21"/>
-                <w:szCs w:val="21"/>
-              </w:rPr>
-              <w:t>SI</w:t>
-            </w:r>
-          </w:p>
-        </w:tc>
-      </w:tr>
-      <w:tr>
-        <w:tc>
-          <w:tcPr>
-            <w:tcW w:w="2405" w:type="dxa"/>
-          </w:tcPr>
-          <w:p>
-            <w:pPr>
-              <w:pStyle w:val="NormalWeb"/>
-              <w:spacing w:before="120" w:beforeAutospacing="0" w:after="120" w:afterAutospacing="0"/>
-              <w:rPr>
-                <w:rFonts w:ascii="Arial" w:hAnsi="Arial" w:cs="Arial"/>
-                <w:color w:val="222222"/>
-                <w:sz w:val="21"/>
-                <w:szCs w:val="21"/>
-              </w:rPr>
-            </w:pPr>
-            <w:r>
-              <w:rPr>
-                <w:rFonts w:ascii="Arial" w:hAnsi="Arial" w:cs="Arial"/>
-                <w:color w:val="222222"/>
-                <w:sz w:val="21"/>
-                <w:szCs w:val="21"/>
-              </w:rPr>
               <w:t>Servicios de Alquiler</w:t>
             </w:r>
           </w:p>
@@ -3661,6 +3661,29 @@
         </w:tc>
       </w:tr>
     </w:tbl>
+    <w:p>
+      <w:pPr>
+        <w:shd w:val="clear" w:color="auto" w:fill="FFFFFF"/>
+        <w:spacing w:before="120" w:after="120" w:line="240" w:lineRule="auto"/>
+        <w:rPr>
+          <w:rFonts w:ascii="Arial" w:eastAsia="Times New Roman" w:hAnsi="Arial" w:cs="Arial"/>
+          <w:color w:val="222222"/>
+          <w:sz w:val="21"/>
+          <w:szCs w:val="21"/>
+          <w:lang w:eastAsia="es-PE"/>
+        </w:rPr>
+      </w:pPr>
+      <w:r>
+        <w:rPr>
+          <w:rFonts w:ascii="Arial" w:eastAsia="Times New Roman" w:hAnsi="Arial" w:cs="Arial"/>
+          <w:color w:val="222222"/>
+          <w:sz w:val="21"/>
+          <w:szCs w:val="21"/>
+          <w:lang w:eastAsia="es-PE"/>
+        </w:rPr>
+        <w:t>Paquetes fiesta</w:t>
+      </w:r>
+    </w:p>
     <w:p>
       <w:pPr>
         <w:shd w:val="clear" w:color="auto" w:fill="FFFFFF"/>

</xml_diff>